<commit_message>
P F I P T  E
avance de trabajo escrito
</commit_message>
<xml_diff>
--- a/P-F-I-P.docx
+++ b/P-F-I-P.docx
@@ -368,6 +368,21 @@
             <w:pStyle w:val="TtulodeTDC"/>
             <w:spacing w:line="360" w:lineRule="auto"/>
           </w:pPr>
+          <w:r>
+            <w:rPr>
+              <w:rStyle w:val="Ttulo1Car"/>
+            </w:rPr>
+            <w:t>Tabla de</w:t>
+          </w:r>
+          <w:r>
+            <w:rPr>
+              <w:rFonts w:eastAsiaTheme="minorHAnsi" w:cstheme="minorBidi"/>
+              <w:sz w:val="24"/>
+              <w:szCs w:val="22"/>
+              <w:lang w:val="es-ES" w:eastAsia="en-US"/>
+            </w:rPr>
+            <w:t xml:space="preserve"> </w:t>
+          </w:r>
           <w:r>
             <w:rPr>
               <w:lang w:val="es-ES"/>
@@ -1628,6 +1643,12 @@
         <w:pStyle w:val="Ttulo1"/>
         <w:spacing w:line="360" w:lineRule="auto"/>
       </w:pPr>
+    </w:p>
+    <w:p>
+      <w:pPr>
+        <w:pStyle w:val="Ttulo1"/>
+        <w:spacing w:line="360" w:lineRule="auto"/>
+      </w:pPr>
       <w:r>
         <w:t>Descripció</w:t>
       </w:r>
@@ -1640,9 +1661,10 @@
     <w:p>
       <w:pPr>
         <w:spacing w:line="360" w:lineRule="auto"/>
-      </w:pPr>
-      <w:r>
-        <w:t xml:space="preserve">     Este </w:t>
+        <w:ind w:firstLine="708"/>
+      </w:pPr>
+      <w:r>
+        <w:t xml:space="preserve">Este </w:t>
       </w:r>
       <w:r>
         <w:t>programa</w:t>
@@ -1690,9 +1712,10 @@
     <w:p>
       <w:pPr>
         <w:spacing w:line="360" w:lineRule="auto"/>
-      </w:pPr>
-      <w:r>
-        <w:t xml:space="preserve">     Al </w:t>
+        <w:ind w:firstLine="708"/>
+      </w:pPr>
+      <w:r>
+        <w:t xml:space="preserve">Al </w:t>
       </w:r>
       <w:r>
         <w:t>inicio se le pide al usuario que ingrese una nota que sea del 1-20, al ingresar la nota el programa lee la variable ingresada, si no fue del 1-20 le</w:t>
@@ -2099,6 +2122,7 @@
     <w:p>
       <w:pPr>
         <w:spacing w:line="360" w:lineRule="auto"/>
+        <w:ind w:firstLine="708"/>
       </w:pPr>
       <w:r>
         <w:t>Este proyecto está basado en buscar la solución de un problema utilizando el programa Raptor. Este tiene muchas soluciones pero cada quien tiene su lógica para resolverlo.</w:t>
@@ -2109,15 +2133,27 @@
         <w:spacing w:line="360" w:lineRule="auto"/>
       </w:pPr>
       <w:r>
-        <w:t xml:space="preserve">     El programa Raptor nos ayuda a elaborar un programa para clasificar las notas introducidas por el usuario.</w:t>
-      </w:r>
-    </w:p>
-    <w:p>
-      <w:pPr>
-        <w:spacing w:line="360" w:lineRule="auto"/>
-      </w:pPr>
-      <w:r>
-        <w:t xml:space="preserve">     El fin de este proyecto es que la persona que lo utilice este satisfecha y de esta manera lo aproveche en su ámbito laboral para facilitar su trabajo.</w:t>
+        <w:t xml:space="preserve">     </w:t>
+      </w:r>
+      <w:r>
+        <w:tab/>
+      </w:r>
+      <w:r>
+        <w:t>El programa Raptor nos ayuda a elaborar un programa para clasificar las notas introducidas por el usuario.</w:t>
+      </w:r>
+    </w:p>
+    <w:p>
+      <w:pPr>
+        <w:spacing w:line="360" w:lineRule="auto"/>
+      </w:pPr>
+      <w:r>
+        <w:t xml:space="preserve">     </w:t>
+      </w:r>
+      <w:r>
+        <w:tab/>
+      </w:r>
+      <w:r>
+        <w:t>El fin de este proyecto es que la persona que lo utilice este satisfecha y de esta manera lo aproveche en su ámbito laboral para facilitar su trabajo.</w:t>
       </w:r>
     </w:p>
     <w:p>
@@ -2223,6 +2259,7 @@
     <w:p>
       <w:pPr>
         <w:spacing w:line="360" w:lineRule="auto"/>
+        <w:ind w:firstLine="708"/>
       </w:pPr>
       <w:r>
         <w:t>El problema a resolver, es hacer un programa realizado en Raptor el cual pueda agilizar a los profesores en el ámbito laboral a la hora de la clasificación de notas.</w:t>
@@ -2233,33 +2270,54 @@
         <w:spacing w:line="360" w:lineRule="auto"/>
       </w:pPr>
       <w:r>
-        <w:t xml:space="preserve">     El programa que se realizó, solamente clasificara las notas en: A-B-C-D-E, lo cual solo reconocerá los números del 1 al 20.</w:t>
-      </w:r>
-    </w:p>
-    <w:p>
-      <w:pPr>
-        <w:spacing w:line="360" w:lineRule="auto"/>
-      </w:pPr>
-      <w:r>
-        <w:t xml:space="preserve">     Un problema es que si el usuario ingresa un número que no sea apto para clasificar, el programa no funcionara ya que solo con ciertos números dará el resultado. Lo que se procedió hacer para evitar este problema fue introducir una condición luego de que se introduce la nota, esta condición lo que realizara es que si se inserte un número que no sea apto, el programa automáticamente no realizara una acción y terminaría su función. Pero sí se ingresa en número que la condición la acepte procederá a clasificar la nota.</w:t>
-      </w:r>
-    </w:p>
-    <w:p>
-      <w:pPr>
-        <w:spacing w:line="360" w:lineRule="auto"/>
-      </w:pPr>
-      <w:r>
-        <w:t xml:space="preserve">     Para realizar la solución de este problema, se creara un programa por medio de Raptor, lo que se debe tener claro es lo que desea el cliente para obtener un buen resultado al final de este, lo que se empezara hacer es un buen análisis para así empezar a diseñar el programa, que funcionara por medio de condiciones para la clasificación de las notas.</w:t>
-      </w:r>
-    </w:p>
-    <w:p>
-      <w:pPr>
-        <w:spacing w:line="360" w:lineRule="auto"/>
-      </w:pPr>
-      <w:r>
         <w:t xml:space="preserve">     </w:t>
       </w:r>
       <w:r>
+        <w:tab/>
+      </w:r>
+      <w:r>
+        <w:t>El programa que se realizó, solamente clasificara las notas en: A-B-C-D-E, lo cual solo reconocerá los números del 1 al 20.</w:t>
+      </w:r>
+    </w:p>
+    <w:p>
+      <w:pPr>
+        <w:spacing w:line="360" w:lineRule="auto"/>
+      </w:pPr>
+      <w:r>
+        <w:t xml:space="preserve">     </w:t>
+      </w:r>
+      <w:r>
+        <w:tab/>
+      </w:r>
+      <w:r>
+        <w:t>Un problema es que si el usuario ingresa un número que no sea apto para clasificar, el programa no funcionara ya que solo con ciertos números dará el resultado. Lo que se procedió hacer para evitar este problema fue introducir una condición luego de que se introduce la nota, esta condición lo que realizara es que si se inserte un número que no sea apto, el programa automáticamente no realizara una acción y terminaría su función. Pero sí se ingresa en número que la condición la acepte procederá a clasificar la nota.</w:t>
+      </w:r>
+    </w:p>
+    <w:p>
+      <w:pPr>
+        <w:spacing w:line="360" w:lineRule="auto"/>
+      </w:pPr>
+      <w:r>
+        <w:t xml:space="preserve">     </w:t>
+      </w:r>
+      <w:r>
+        <w:tab/>
+      </w:r>
+      <w:r>
+        <w:t>Para realizar la solución de este problema, se creara un programa por medio de Raptor, lo que se debe tener claro es lo que desea el cliente para obtener un buen resultado al final de este, lo que se empezara hacer es un buen análisis para así empezar a diseñar el programa, que funcionara por medio de condiciones para la clasificación de las notas.</w:t>
+      </w:r>
+    </w:p>
+    <w:p>
+      <w:pPr>
+        <w:spacing w:line="360" w:lineRule="auto"/>
+      </w:pPr>
+      <w:r>
+        <w:t xml:space="preserve">     </w:t>
+      </w:r>
+      <w:r>
+        <w:tab/>
+      </w:r>
+      <w:r>
         <w:t xml:space="preserve">Lo </w:t>
       </w:r>
       <w:r>
@@ -2271,7 +2329,13 @@
         <w:spacing w:line="360" w:lineRule="auto"/>
       </w:pPr>
       <w:r>
-        <w:t xml:space="preserve">     Lo que se vuelve complicado es analizar el proyecto, porque se debe analizar por un buen tiempo, porque al instante cuesta mucho la idea que se desea por lo cual se tuvo que analizar mucho, luego de esto se empezó a diseñar por lo que se tuvieron que hacer varios borradores para poder tener ideas de como poder hacerlo y concluir con un buen resultado.</w:t>
+        <w:t xml:space="preserve">     </w:t>
+      </w:r>
+      <w:r>
+        <w:tab/>
+      </w:r>
+      <w:r>
+        <w:t>Lo que se vuelve complicado es analizar el proyecto, porque se debe analizar por un buen tiempo, porque al instante cuesta mucho la idea que se desea por lo cual se tuvo que analizar mucho, luego de esto se empezó a diseñar por lo que se tuvieron que hacer varios borradores para poder tener ideas de como poder hacerlo y concluir con un buen resultado.</w:t>
       </w:r>
     </w:p>
     <w:p>
@@ -2300,15 +2364,27 @@
         <w:spacing w:line="360" w:lineRule="auto"/>
       </w:pPr>
       <w:r>
-        <w:t xml:space="preserve">     En lo solicitado para la realización del programa, se presentan casos en los que se pueden implementar cosas para un mejor funcionamiento.</w:t>
-      </w:r>
-    </w:p>
-    <w:p>
-      <w:pPr>
-        <w:spacing w:line="360" w:lineRule="auto"/>
-      </w:pPr>
-      <w:r>
-        <w:t xml:space="preserve">     A la hora del análisis se captó que solo notas del 1-20 se podían clasificar por lo que se implementó una condición, la cual solo dejaría pasar notas mayores o iguales a 19 y menores o iguales a veinte (</w:t>
+        <w:t xml:space="preserve">     </w:t>
+      </w:r>
+      <w:r>
+        <w:tab/>
+      </w:r>
+      <w:r>
+        <w:t>En lo solicitado para la realización del programa, se presentan casos en los que se pueden implementar cosas para un mejor funcionamiento.</w:t>
+      </w:r>
+    </w:p>
+    <w:p>
+      <w:pPr>
+        <w:spacing w:line="360" w:lineRule="auto"/>
+      </w:pPr>
+      <w:r>
+        <w:t xml:space="preserve">     </w:t>
+      </w:r>
+      <w:r>
+        <w:tab/>
+      </w:r>
+      <w:r>
+        <w:t>A la hora del análisis se captó que solo notas del 1-20 se podían clasificar por lo que se implementó una condición, la cual solo dejaría pasar notas mayores o iguales a 19 y menores o iguales a veinte (</w:t>
       </w:r>
       <w:r>
         <w:rPr>
@@ -2330,7 +2406,13 @@
         <w:spacing w:line="360" w:lineRule="auto"/>
       </w:pPr>
       <w:r>
-        <w:t xml:space="preserve">     Al final del programa, se pudo analizar que a la hora de que el usuario inserte el número y no sea uno autorizado por el programa este llegara al fin. Por lo que en este paso puede llevar un ciclo el cual a la hora de que implemente un número no apto aparezca un mensaje el cual diga: “solo números del 1-20”, luego de aparecer este mensaje automáticamente el programa pedirá que se inserte otro número y así el cliente ya tendrá presente que solo números del 1-20, puesto que el programa realizara correctamente el procedimiento para clasificar las notas. Otra mejora que podría realizarse seria que al final del procedimiento se inserte un ciclo el cual pregunte al cliente que si desea clasificar otra nota sí o no.</w:t>
+        <w:t xml:space="preserve">     </w:t>
+      </w:r>
+      <w:r>
+        <w:tab/>
+      </w:r>
+      <w:r>
+        <w:t>Al final del programa, se pudo analizar que a la hora de que el usuario inserte el número y no sea uno autorizado por el programa este llegara al fin. Por lo que en este paso puede llevar un ciclo el cual a la hora de que implemente un número no apto aparezca un mensaje el cual diga: “solo números del 1-20”, luego de aparecer este mensaje automáticamente el programa pedirá que se inserte otro número y así el cliente ya tendrá presente que solo números del 1-20, puesto que el programa realizara correctamente el procedimiento para clasificar las notas. Otra mejora que podría realizarse seria que al final del procedimiento se inserte un ciclo el cual pregunte al cliente que si desea clasificar otra nota sí o no.</w:t>
       </w:r>
     </w:p>
     <w:p>
@@ -2423,6 +2505,7 @@
     <w:p>
       <w:pPr>
         <w:spacing w:line="360" w:lineRule="auto"/>
+        <w:ind w:firstLine="708"/>
       </w:pPr>
       <w:r>
         <w:t>Al finalizar este programa quedo muy satisfecho de lo realizado ya que se puede decir que es muy apto para poder ser usado a la hora de clasificar las notas, mientras se diseñaba se presentaba el problema de que si el usuario digitaba una nota mayor que 20 no iba a funcionar por que las condiciones insertadas al programa solo leían del 1-20, por lo que antes de estas se implementó una condición lo cual solo permitiera clasificar notas que las condiciones pudieran leer.</w:t>
@@ -2524,6 +2607,7 @@
     <w:p>
       <w:pPr>
         <w:spacing w:line="360" w:lineRule="auto"/>
+        <w:ind w:firstLine="708"/>
       </w:pPr>
       <w:r>
         <w:t>Luego de realizado el trabajo, pude ver que si no hubiera insertado la primera condición el programa realizado no habría funcionada, por el motivo de que las notas dadas para clasificarlas eran del 1-20 por lo tanto esta permite que si funcione con normalidad. También pude pensar en otro diseño el cual era insertar un ciclo el cual indicara al usuario que las notas permitidas solo eran del 1-20 y luego de esta información permitiera insertar nuevamente la nota y no dar por terminado el procedimiento del programa.</w:t>
@@ -2635,15 +2719,27 @@
         <w:spacing w:line="360" w:lineRule="auto"/>
       </w:pPr>
       <w:r>
-        <w:t xml:space="preserve">     Una advertencia es la dicha anteriormente en las conclusiones, la cual se trata de insertar esa primera condición para que el programa pueda funcionar con normalidad y no presentar un error.</w:t>
-      </w:r>
-    </w:p>
-    <w:p>
-      <w:pPr>
-        <w:spacing w:line="360" w:lineRule="auto"/>
-      </w:pPr>
-      <w:r>
-        <w:t xml:space="preserve">     Una enseñanza que me deja de realizar este programa es que se deben de realizar varios borradores de este programa para así poder llegar al fin, así que se debe tener presente que al diseñar no todo dará resultado de primera si no habrá que diseñar cuantas veces se pueda, para obtener un buen resultado.</w:t>
+        <w:t xml:space="preserve">     </w:t>
+      </w:r>
+      <w:r>
+        <w:tab/>
+      </w:r>
+      <w:r>
+        <w:t>Una advertencia es la dicha anteriormente en las conclusiones, la cual se trata de insertar esa primera condición para que el programa pueda funcionar con normalidad y no presentar un error.</w:t>
+      </w:r>
+    </w:p>
+    <w:p>
+      <w:pPr>
+        <w:spacing w:line="360" w:lineRule="auto"/>
+      </w:pPr>
+      <w:r>
+        <w:t xml:space="preserve">     </w:t>
+      </w:r>
+      <w:r>
+        <w:tab/>
+      </w:r>
+      <w:r>
+        <w:t>Una enseñanza que me deja de realizar este programa es que se deben de realizar varios borradores de este programa para así poder llegar al fin, así que se debe tener presente que al diseñar no todo dará resultado de primera si no habrá que diseñar cuantas veces se pueda, para obtener un buen resultado.</w:t>
       </w:r>
     </w:p>
     <w:p>
@@ -2708,59 +2804,59 @@
       <w:pPr>
         <w:spacing w:line="360" w:lineRule="auto"/>
       </w:pPr>
-      <w:bookmarkStart w:id="17" w:name="_GoBack"/>
-      <w:bookmarkEnd w:id="17"/>
-    </w:p>
-    <w:p>
-      <w:pPr>
-        <w:spacing w:line="360" w:lineRule="auto"/>
-      </w:pPr>
-    </w:p>
-    <w:p>
-      <w:pPr>
-        <w:spacing w:line="360" w:lineRule="auto"/>
-      </w:pPr>
-    </w:p>
-    <w:p>
-      <w:pPr>
-        <w:spacing w:line="360" w:lineRule="auto"/>
-      </w:pPr>
-    </w:p>
-    <w:p>
-      <w:pPr>
-        <w:spacing w:line="360" w:lineRule="auto"/>
-      </w:pPr>
-    </w:p>
-    <w:p>
-      <w:pPr>
-        <w:spacing w:line="360" w:lineRule="auto"/>
-      </w:pPr>
-    </w:p>
-    <w:p>
-      <w:pPr>
-        <w:spacing w:line="360" w:lineRule="auto"/>
-      </w:pPr>
-    </w:p>
-    <w:p>
-      <w:pPr>
-        <w:pStyle w:val="Ttulo1"/>
-        <w:spacing w:line="360" w:lineRule="auto"/>
-      </w:pPr>
-      <w:bookmarkStart w:id="18" w:name="_Toc445810503"/>
-      <w:bookmarkStart w:id="19" w:name="_Toc445811401"/>
+    </w:p>
+    <w:p>
+      <w:pPr>
+        <w:spacing w:line="360" w:lineRule="auto"/>
+      </w:pPr>
+    </w:p>
+    <w:p>
+      <w:pPr>
+        <w:spacing w:line="360" w:lineRule="auto"/>
+      </w:pPr>
+    </w:p>
+    <w:p>
+      <w:pPr>
+        <w:spacing w:line="360" w:lineRule="auto"/>
+      </w:pPr>
+    </w:p>
+    <w:p>
+      <w:pPr>
+        <w:spacing w:line="360" w:lineRule="auto"/>
+      </w:pPr>
+    </w:p>
+    <w:p>
+      <w:pPr>
+        <w:spacing w:line="360" w:lineRule="auto"/>
+      </w:pPr>
+    </w:p>
+    <w:p>
+      <w:pPr>
+        <w:spacing w:line="360" w:lineRule="auto"/>
+      </w:pPr>
+    </w:p>
+    <w:p>
+      <w:pPr>
+        <w:pStyle w:val="Ttulo1"/>
+        <w:spacing w:line="360" w:lineRule="auto"/>
+      </w:pPr>
+      <w:bookmarkStart w:id="17" w:name="_Toc445810503"/>
+      <w:bookmarkStart w:id="18" w:name="_Toc445811401"/>
       <w:r>
         <w:lastRenderedPageBreak/>
         <w:t>Cronograma de trabajo</w:t>
       </w:r>
+      <w:bookmarkEnd w:id="17"/>
       <w:bookmarkEnd w:id="18"/>
-      <w:bookmarkEnd w:id="19"/>
       <w:r>
         <w:t xml:space="preserve"> </w:t>
       </w:r>
     </w:p>
-    <w:p>
-      <w:r>
-        <w:object w:dxaOrig="11125" w:dyaOrig="5179">
+    <w:bookmarkStart w:id="19" w:name="_MON_1521060341"/>
+    <w:bookmarkEnd w:id="19"/>
+    <w:p>
+      <w:r>
+        <w:object w:dxaOrig="11221" w:dyaOrig="5165">
           <v:shapetype id="_x0000_t75" coordsize="21600,21600" o:spt="75" o:preferrelative="t" path="m@4@5l@4@11@9@11@9@5xe" filled="f" stroked="f">
             <v:stroke joinstyle="miter"/>
             <v:formulas>
@@ -2780,10 +2876,10 @@
             <v:path o:extrusionok="f" gradientshapeok="t" o:connecttype="rect"/>
             <o:lock v:ext="edit" aspectratio="t"/>
           </v:shapetype>
-          <v:shape id="_x0000_i1025" type="#_x0000_t75" style="width:556.5pt;height:258.75pt" o:ole="">
+          <v:shape id="_x0000_i1025" type="#_x0000_t75" style="width:561pt;height:258pt" o:ole="">
             <v:imagedata r:id="rId8" o:title=""/>
           </v:shape>
-          <o:OLEObject Type="Embed" ProgID="Excel.Sheet.12" ShapeID="_x0000_i1025" DrawAspect="Content" ObjectID="_1521060198" r:id="rId9"/>
+          <o:OLEObject Type="Embed" ProgID="Excel.Sheet.12" ShapeID="_x0000_i1025" DrawAspect="Content" ObjectID="_1521140232" r:id="rId9"/>
         </w:object>
       </w:r>
     </w:p>
@@ -2863,72 +2959,1100 @@
     </w:p>
     <w:p>
       <w:pPr>
-        <w:spacing w:line="360" w:lineRule="auto"/>
-      </w:pPr>
-    </w:p>
-    <w:p>
-      <w:pPr>
-        <w:spacing w:line="360" w:lineRule="auto"/>
-      </w:pPr>
-    </w:p>
-    <w:p>
-      <w:pPr>
-        <w:spacing w:line="360" w:lineRule="auto"/>
-      </w:pPr>
-    </w:p>
-    <w:p>
-      <w:pPr>
-        <w:spacing w:line="360" w:lineRule="auto"/>
-      </w:pPr>
-    </w:p>
-    <w:p>
-      <w:pPr>
-        <w:spacing w:line="360" w:lineRule="auto"/>
-      </w:pPr>
-    </w:p>
-    <w:p>
-      <w:pPr>
-        <w:spacing w:line="360" w:lineRule="auto"/>
-      </w:pPr>
-    </w:p>
-    <w:p>
-      <w:pPr>
-        <w:pStyle w:val="Ttulo1"/>
-        <w:spacing w:line="360" w:lineRule="auto"/>
-      </w:pPr>
-    </w:p>
-    <w:p>
-      <w:pPr>
-        <w:spacing w:line="360" w:lineRule="auto"/>
-      </w:pPr>
-    </w:p>
-    <w:p>
-      <w:pPr>
-        <w:spacing w:line="360" w:lineRule="auto"/>
-      </w:pPr>
-    </w:p>
-    <w:p>
-      <w:pPr>
-        <w:spacing w:line="360" w:lineRule="auto"/>
-      </w:pPr>
-    </w:p>
-    <w:p>
-      <w:pPr>
-        <w:spacing w:line="360" w:lineRule="auto"/>
-      </w:pPr>
-    </w:p>
-    <w:p>
-      <w:pPr>
-        <w:pStyle w:val="Ttulo1"/>
-        <w:spacing w:line="360" w:lineRule="auto"/>
-      </w:pPr>
-      <w:r>
+        <w:pStyle w:val="Ttulo1"/>
+      </w:pPr>
+      <w:r>
+        <w:lastRenderedPageBreak/>
         <w:t xml:space="preserve">Bitácora </w:t>
       </w:r>
     </w:p>
-    <w:p>
-      <w:pPr>
-        <w:spacing w:line="360" w:lineRule="auto"/>
+    <w:tbl>
+      <w:tblPr>
+        <w:tblW w:w="8061" w:type="dxa"/>
+        <w:tblInd w:w="381" w:type="dxa"/>
+        <w:tblBorders>
+          <w:top w:val="single" w:sz="6" w:space="0" w:color="000000"/>
+          <w:left w:val="single" w:sz="6" w:space="0" w:color="000000"/>
+          <w:bottom w:val="single" w:sz="6" w:space="0" w:color="000000"/>
+          <w:right w:val="single" w:sz="6" w:space="0" w:color="000000"/>
+          <w:insideH w:val="single" w:sz="6" w:space="0" w:color="000000"/>
+          <w:insideV w:val="single" w:sz="6" w:space="0" w:color="000000"/>
+        </w:tblBorders>
+        <w:tblLayout w:type="fixed"/>
+        <w:tblLook w:val="0600" w:firstRow="0" w:lastRow="0" w:firstColumn="0" w:lastColumn="0" w:noHBand="1" w:noVBand="1"/>
+      </w:tblPr>
+      <w:tblGrid>
+        <w:gridCol w:w="3959"/>
+        <w:gridCol w:w="2969"/>
+        <w:gridCol w:w="1133"/>
+      </w:tblGrid>
+      <w:tr>
+        <w:tc>
+          <w:tcPr>
+            <w:tcW w:w="3959" w:type="dxa"/>
+            <w:tcBorders>
+              <w:top w:val="single" w:sz="8" w:space="0" w:color="000000"/>
+              <w:left w:val="single" w:sz="8" w:space="0" w:color="000000"/>
+              <w:bottom w:val="single" w:sz="8" w:space="0" w:color="000000"/>
+              <w:right w:val="single" w:sz="6" w:space="0" w:color="000000"/>
+            </w:tcBorders>
+            <w:shd w:val="clear" w:color="auto" w:fill="000000"/>
+            <w:tcMar>
+              <w:top w:w="100" w:type="dxa"/>
+              <w:left w:w="100" w:type="dxa"/>
+              <w:bottom w:w="100" w:type="dxa"/>
+              <w:right w:w="100" w:type="dxa"/>
+            </w:tcMar>
+            <w:hideMark/>
+          </w:tcPr>
+          <w:p>
+            <w:pPr>
+              <w:spacing w:after="0" w:line="276" w:lineRule="auto"/>
+              <w:rPr>
+                <w:rFonts w:eastAsia="Arial" w:cs="Times New Roman"/>
+                <w:color w:val="000000"/>
+                <w:szCs w:val="24"/>
+                <w:lang w:eastAsia="es-CR"/>
+              </w:rPr>
+            </w:pPr>
+            <w:r>
+              <w:rPr>
+                <w:rFonts w:eastAsia="Arial" w:cs="Times New Roman"/>
+                <w:b/>
+                <w:color w:val="FFFFFF"/>
+                <w:szCs w:val="24"/>
+                <w:highlight w:val="black"/>
+                <w:lang w:eastAsia="es-CR"/>
+              </w:rPr>
+              <w:t>Actividades</w:t>
+            </w:r>
+          </w:p>
+        </w:tc>
+        <w:tc>
+          <w:tcPr>
+            <w:tcW w:w="2969" w:type="dxa"/>
+            <w:tcBorders>
+              <w:top w:val="single" w:sz="8" w:space="0" w:color="000000"/>
+              <w:left w:val="single" w:sz="6" w:space="0" w:color="000000"/>
+              <w:bottom w:val="single" w:sz="8" w:space="0" w:color="000000"/>
+              <w:right w:val="single" w:sz="6" w:space="0" w:color="000000"/>
+            </w:tcBorders>
+            <w:shd w:val="clear" w:color="auto" w:fill="000000"/>
+            <w:tcMar>
+              <w:top w:w="100" w:type="dxa"/>
+              <w:left w:w="100" w:type="dxa"/>
+              <w:bottom w:w="100" w:type="dxa"/>
+              <w:right w:w="100" w:type="dxa"/>
+            </w:tcMar>
+            <w:hideMark/>
+          </w:tcPr>
+          <w:p>
+            <w:pPr>
+              <w:spacing w:after="0" w:line="276" w:lineRule="auto"/>
+              <w:rPr>
+                <w:rFonts w:eastAsia="Arial" w:cs="Times New Roman"/>
+                <w:color w:val="000000"/>
+                <w:szCs w:val="24"/>
+                <w:lang w:eastAsia="es-CR"/>
+              </w:rPr>
+            </w:pPr>
+            <w:r>
+              <w:rPr>
+                <w:rFonts w:eastAsia="Arial" w:cs="Times New Roman"/>
+                <w:b/>
+                <w:color w:val="FFFFFF"/>
+                <w:szCs w:val="24"/>
+                <w:highlight w:val="black"/>
+                <w:lang w:eastAsia="es-CR"/>
+              </w:rPr>
+              <w:t>Descripción</w:t>
+            </w:r>
+          </w:p>
+        </w:tc>
+        <w:tc>
+          <w:tcPr>
+            <w:tcW w:w="1133" w:type="dxa"/>
+            <w:tcBorders>
+              <w:top w:val="single" w:sz="8" w:space="0" w:color="000000"/>
+              <w:left w:val="single" w:sz="6" w:space="0" w:color="000000"/>
+              <w:bottom w:val="single" w:sz="8" w:space="0" w:color="000000"/>
+              <w:right w:val="single" w:sz="6" w:space="0" w:color="000000"/>
+            </w:tcBorders>
+            <w:shd w:val="clear" w:color="auto" w:fill="000000"/>
+            <w:hideMark/>
+          </w:tcPr>
+          <w:p>
+            <w:pPr>
+              <w:spacing w:after="0" w:line="276" w:lineRule="auto"/>
+              <w:rPr>
+                <w:rFonts w:eastAsia="Arial" w:cs="Times New Roman"/>
+                <w:b/>
+                <w:color w:val="FFFFFF"/>
+                <w:szCs w:val="24"/>
+                <w:highlight w:val="black"/>
+                <w:lang w:eastAsia="es-CR"/>
+              </w:rPr>
+            </w:pPr>
+            <w:r>
+              <w:rPr>
+                <w:rFonts w:eastAsia="Arial" w:cs="Times New Roman"/>
+                <w:b/>
+                <w:color w:val="FFFFFF"/>
+                <w:szCs w:val="24"/>
+                <w:highlight w:val="black"/>
+                <w:lang w:eastAsia="es-CR"/>
+              </w:rPr>
+              <w:t xml:space="preserve">Horas </w:t>
+            </w:r>
+          </w:p>
+        </w:tc>
+      </w:tr>
+      <w:tr>
+        <w:tc>
+          <w:tcPr>
+            <w:tcW w:w="3959" w:type="dxa"/>
+            <w:tcBorders>
+              <w:top w:val="single" w:sz="6" w:space="0" w:color="000000"/>
+              <w:left w:val="single" w:sz="8" w:space="0" w:color="666666"/>
+              <w:bottom w:val="single" w:sz="8" w:space="0" w:color="666666"/>
+              <w:right w:val="single" w:sz="8" w:space="0" w:color="666666"/>
+            </w:tcBorders>
+            <w:shd w:val="clear" w:color="auto" w:fill="CCCCCC"/>
+            <w:tcMar>
+              <w:top w:w="100" w:type="dxa"/>
+              <w:left w:w="100" w:type="dxa"/>
+              <w:bottom w:w="100" w:type="dxa"/>
+              <w:right w:w="100" w:type="dxa"/>
+            </w:tcMar>
+            <w:vAlign w:val="center"/>
+            <w:hideMark/>
+          </w:tcPr>
+          <w:p>
+            <w:pPr>
+              <w:spacing w:after="0" w:line="276" w:lineRule="auto"/>
+              <w:jc w:val="center"/>
+              <w:rPr>
+                <w:rFonts w:eastAsia="Arial" w:cs="Times New Roman"/>
+                <w:b/>
+                <w:color w:val="000000"/>
+                <w:szCs w:val="24"/>
+                <w:lang w:eastAsia="es-CR"/>
+              </w:rPr>
+            </w:pPr>
+            <w:r>
+              <w:rPr>
+                <w:rFonts w:eastAsia="Arial" w:cs="Times New Roman"/>
+                <w:b/>
+                <w:color w:val="000000"/>
+                <w:szCs w:val="24"/>
+                <w:lang w:eastAsia="es-CR"/>
+              </w:rPr>
+              <w:t>Lectura del proyecto</w:t>
+            </w:r>
+          </w:p>
+        </w:tc>
+        <w:tc>
+          <w:tcPr>
+            <w:tcW w:w="2969" w:type="dxa"/>
+            <w:tcBorders>
+              <w:top w:val="single" w:sz="6" w:space="0" w:color="000000"/>
+              <w:left w:val="single" w:sz="6" w:space="0" w:color="000000"/>
+              <w:bottom w:val="single" w:sz="8" w:space="0" w:color="666666"/>
+              <w:right w:val="single" w:sz="8" w:space="0" w:color="666666"/>
+            </w:tcBorders>
+            <w:shd w:val="clear" w:color="auto" w:fill="CCCCCC"/>
+            <w:tcMar>
+              <w:top w:w="100" w:type="dxa"/>
+              <w:left w:w="100" w:type="dxa"/>
+              <w:bottom w:w="100" w:type="dxa"/>
+              <w:right w:w="100" w:type="dxa"/>
+            </w:tcMar>
+            <w:hideMark/>
+          </w:tcPr>
+          <w:p>
+            <w:pPr>
+              <w:spacing w:after="0" w:line="276" w:lineRule="auto"/>
+              <w:rPr>
+                <w:rFonts w:eastAsia="Arial" w:cs="Times New Roman"/>
+                <w:color w:val="000000"/>
+                <w:szCs w:val="24"/>
+                <w:lang w:eastAsia="es-CR"/>
+              </w:rPr>
+            </w:pPr>
+            <w:r>
+              <w:rPr>
+                <w:rFonts w:eastAsia="Arial" w:cs="Times New Roman"/>
+                <w:color w:val="000000"/>
+                <w:szCs w:val="24"/>
+                <w:lang w:eastAsia="es-CR"/>
+              </w:rPr>
+              <w:t>Comprender todo lo que se debe de hacer en el proyecto</w:t>
+            </w:r>
+            <w:r>
+              <w:rPr>
+                <w:rFonts w:eastAsia="Arial" w:cs="Times New Roman"/>
+                <w:color w:val="000000"/>
+                <w:szCs w:val="24"/>
+                <w:lang w:eastAsia="es-CR"/>
+              </w:rPr>
+              <w:t>.</w:t>
+            </w:r>
+          </w:p>
+        </w:tc>
+        <w:tc>
+          <w:tcPr>
+            <w:tcW w:w="1133" w:type="dxa"/>
+            <w:tcBorders>
+              <w:top w:val="single" w:sz="6" w:space="0" w:color="000000"/>
+              <w:left w:val="single" w:sz="6" w:space="0" w:color="000000"/>
+              <w:bottom w:val="single" w:sz="8" w:space="0" w:color="666666"/>
+              <w:right w:val="single" w:sz="6" w:space="0" w:color="000000"/>
+            </w:tcBorders>
+            <w:shd w:val="clear" w:color="auto" w:fill="CCCCCC"/>
+            <w:hideMark/>
+          </w:tcPr>
+          <w:p>
+            <w:pPr>
+              <w:spacing w:after="0" w:line="276" w:lineRule="auto"/>
+              <w:rPr>
+                <w:rFonts w:eastAsia="Arial" w:cs="Times New Roman"/>
+                <w:color w:val="000000"/>
+                <w:szCs w:val="24"/>
+                <w:lang w:eastAsia="es-CR"/>
+              </w:rPr>
+            </w:pPr>
+            <w:r>
+              <w:rPr>
+                <w:rFonts w:eastAsia="Arial" w:cs="Times New Roman"/>
+                <w:color w:val="000000"/>
+                <w:szCs w:val="24"/>
+                <w:lang w:eastAsia="es-CR"/>
+              </w:rPr>
+              <w:t>1 hora</w:t>
+            </w:r>
+          </w:p>
+        </w:tc>
+      </w:tr>
+      <w:tr>
+        <w:tc>
+          <w:tcPr>
+            <w:tcW w:w="3959" w:type="dxa"/>
+            <w:tcBorders>
+              <w:top w:val="single" w:sz="6" w:space="0" w:color="000000"/>
+              <w:left w:val="single" w:sz="8" w:space="0" w:color="666666"/>
+              <w:bottom w:val="single" w:sz="8" w:space="0" w:color="666666"/>
+              <w:right w:val="single" w:sz="8" w:space="0" w:color="666666"/>
+            </w:tcBorders>
+            <w:tcMar>
+              <w:top w:w="100" w:type="dxa"/>
+              <w:left w:w="100" w:type="dxa"/>
+              <w:bottom w:w="100" w:type="dxa"/>
+              <w:right w:w="100" w:type="dxa"/>
+            </w:tcMar>
+            <w:vAlign w:val="center"/>
+            <w:hideMark/>
+          </w:tcPr>
+          <w:p>
+            <w:pPr>
+              <w:spacing w:after="0" w:line="276" w:lineRule="auto"/>
+              <w:jc w:val="center"/>
+              <w:rPr>
+                <w:rFonts w:eastAsia="Arial" w:cs="Times New Roman"/>
+                <w:color w:val="000000"/>
+                <w:szCs w:val="24"/>
+                <w:lang w:eastAsia="es-CR"/>
+              </w:rPr>
+            </w:pPr>
+            <w:r>
+              <w:rPr>
+                <w:rFonts w:eastAsia="Arial" w:cs="Times New Roman"/>
+                <w:b/>
+                <w:color w:val="000000"/>
+                <w:szCs w:val="24"/>
+                <w:lang w:eastAsia="es-CR"/>
+              </w:rPr>
+              <w:t>Análisis del problema</w:t>
+            </w:r>
+          </w:p>
+        </w:tc>
+        <w:tc>
+          <w:tcPr>
+            <w:tcW w:w="2969" w:type="dxa"/>
+            <w:tcBorders>
+              <w:top w:val="single" w:sz="6" w:space="0" w:color="000000"/>
+              <w:left w:val="single" w:sz="6" w:space="0" w:color="000000"/>
+              <w:bottom w:val="single" w:sz="8" w:space="0" w:color="666666"/>
+              <w:right w:val="single" w:sz="8" w:space="0" w:color="666666"/>
+            </w:tcBorders>
+            <w:tcMar>
+              <w:top w:w="100" w:type="dxa"/>
+              <w:left w:w="100" w:type="dxa"/>
+              <w:bottom w:w="100" w:type="dxa"/>
+              <w:right w:w="100" w:type="dxa"/>
+            </w:tcMar>
+          </w:tcPr>
+          <w:p>
+            <w:pPr>
+              <w:spacing w:after="0" w:line="276" w:lineRule="auto"/>
+              <w:rPr>
+                <w:rFonts w:eastAsia="Arial" w:cs="Times New Roman"/>
+                <w:color w:val="000000"/>
+                <w:szCs w:val="24"/>
+                <w:lang w:eastAsia="es-CR"/>
+              </w:rPr>
+            </w:pPr>
+            <w:r>
+              <w:rPr>
+                <w:rFonts w:eastAsia="Arial" w:cs="Times New Roman"/>
+                <w:color w:val="000000"/>
+                <w:szCs w:val="24"/>
+                <w:lang w:eastAsia="es-CR"/>
+              </w:rPr>
+              <w:t>Pensar en cómo realizar el diagrama para tener un buen resultado.</w:t>
+            </w:r>
+          </w:p>
+        </w:tc>
+        <w:tc>
+          <w:tcPr>
+            <w:tcW w:w="1133" w:type="dxa"/>
+            <w:tcBorders>
+              <w:top w:val="single" w:sz="6" w:space="0" w:color="000000"/>
+              <w:left w:val="single" w:sz="6" w:space="0" w:color="000000"/>
+              <w:bottom w:val="single" w:sz="8" w:space="0" w:color="666666"/>
+              <w:right w:val="single" w:sz="6" w:space="0" w:color="000000"/>
+            </w:tcBorders>
+          </w:tcPr>
+          <w:p>
+            <w:pPr>
+              <w:spacing w:after="0" w:line="276" w:lineRule="auto"/>
+              <w:rPr>
+                <w:rFonts w:eastAsia="Arial" w:cs="Times New Roman"/>
+                <w:color w:val="000000"/>
+                <w:szCs w:val="24"/>
+                <w:lang w:eastAsia="es-CR"/>
+              </w:rPr>
+            </w:pPr>
+            <w:r>
+              <w:rPr>
+                <w:rFonts w:eastAsia="Arial" w:cs="Times New Roman"/>
+                <w:color w:val="000000"/>
+                <w:szCs w:val="24"/>
+                <w:lang w:eastAsia="es-CR"/>
+              </w:rPr>
+              <w:t xml:space="preserve">10 horas </w:t>
+            </w:r>
+          </w:p>
+        </w:tc>
+      </w:tr>
+      <w:tr>
+        <w:tc>
+          <w:tcPr>
+            <w:tcW w:w="3959" w:type="dxa"/>
+            <w:tcBorders>
+              <w:top w:val="single" w:sz="6" w:space="0" w:color="000000"/>
+              <w:left w:val="single" w:sz="8" w:space="0" w:color="666666"/>
+              <w:bottom w:val="single" w:sz="8" w:space="0" w:color="666666"/>
+              <w:right w:val="single" w:sz="8" w:space="0" w:color="666666"/>
+            </w:tcBorders>
+            <w:shd w:val="clear" w:color="auto" w:fill="CCCCCC"/>
+            <w:tcMar>
+              <w:top w:w="100" w:type="dxa"/>
+              <w:left w:w="100" w:type="dxa"/>
+              <w:bottom w:w="100" w:type="dxa"/>
+              <w:right w:w="100" w:type="dxa"/>
+            </w:tcMar>
+            <w:vAlign w:val="center"/>
+            <w:hideMark/>
+          </w:tcPr>
+          <w:p>
+            <w:pPr>
+              <w:spacing w:after="0" w:line="276" w:lineRule="auto"/>
+              <w:jc w:val="center"/>
+              <w:rPr>
+                <w:rFonts w:eastAsia="Arial" w:cs="Times New Roman"/>
+                <w:color w:val="000000"/>
+                <w:szCs w:val="24"/>
+                <w:lang w:eastAsia="es-CR"/>
+              </w:rPr>
+            </w:pPr>
+            <w:r>
+              <w:rPr>
+                <w:rFonts w:eastAsia="Arial" w:cs="Times New Roman"/>
+                <w:b/>
+                <w:color w:val="000000"/>
+                <w:szCs w:val="24"/>
+                <w:shd w:val="clear" w:color="auto" w:fill="CCCCCC"/>
+                <w:lang w:eastAsia="es-CR"/>
+              </w:rPr>
+              <w:t>Planteamiento de objetivos</w:t>
+            </w:r>
+          </w:p>
+        </w:tc>
+        <w:tc>
+          <w:tcPr>
+            <w:tcW w:w="2969" w:type="dxa"/>
+            <w:tcBorders>
+              <w:top w:val="single" w:sz="6" w:space="0" w:color="000000"/>
+              <w:left w:val="single" w:sz="6" w:space="0" w:color="000000"/>
+              <w:bottom w:val="single" w:sz="8" w:space="0" w:color="666666"/>
+              <w:right w:val="single" w:sz="8" w:space="0" w:color="666666"/>
+            </w:tcBorders>
+            <w:shd w:val="clear" w:color="auto" w:fill="CCCCCC"/>
+            <w:tcMar>
+              <w:top w:w="100" w:type="dxa"/>
+              <w:left w:w="100" w:type="dxa"/>
+              <w:bottom w:w="100" w:type="dxa"/>
+              <w:right w:w="100" w:type="dxa"/>
+            </w:tcMar>
+          </w:tcPr>
+          <w:p>
+            <w:pPr>
+              <w:spacing w:after="0" w:line="276" w:lineRule="auto"/>
+              <w:rPr>
+                <w:rFonts w:eastAsia="Arial" w:cs="Times New Roman"/>
+                <w:color w:val="000000"/>
+                <w:szCs w:val="24"/>
+                <w:lang w:eastAsia="es-CR"/>
+              </w:rPr>
+            </w:pPr>
+            <w:r>
+              <w:rPr>
+                <w:rFonts w:eastAsia="Arial" w:cs="Times New Roman"/>
+                <w:color w:val="000000"/>
+                <w:szCs w:val="24"/>
+                <w:lang w:eastAsia="es-CR"/>
+              </w:rPr>
+              <w:t>Deliberar objetivos claros para el proyecto.</w:t>
+            </w:r>
+          </w:p>
+        </w:tc>
+        <w:tc>
+          <w:tcPr>
+            <w:tcW w:w="1133" w:type="dxa"/>
+            <w:tcBorders>
+              <w:top w:val="single" w:sz="6" w:space="0" w:color="000000"/>
+              <w:left w:val="single" w:sz="6" w:space="0" w:color="000000"/>
+              <w:bottom w:val="single" w:sz="8" w:space="0" w:color="666666"/>
+              <w:right w:val="single" w:sz="6" w:space="0" w:color="000000"/>
+            </w:tcBorders>
+            <w:shd w:val="clear" w:color="auto" w:fill="CCCCCC"/>
+          </w:tcPr>
+          <w:p>
+            <w:pPr>
+              <w:spacing w:after="0" w:line="276" w:lineRule="auto"/>
+              <w:rPr>
+                <w:rFonts w:eastAsia="Arial" w:cs="Times New Roman"/>
+                <w:color w:val="000000"/>
+                <w:szCs w:val="24"/>
+                <w:lang w:eastAsia="es-CR"/>
+              </w:rPr>
+            </w:pPr>
+            <w:r>
+              <w:rPr>
+                <w:rFonts w:eastAsia="Arial" w:cs="Times New Roman"/>
+                <w:color w:val="000000"/>
+                <w:szCs w:val="24"/>
+                <w:lang w:eastAsia="es-CR"/>
+              </w:rPr>
+              <w:t xml:space="preserve">1 hora </w:t>
+            </w:r>
+          </w:p>
+        </w:tc>
+      </w:tr>
+      <w:tr>
+        <w:trPr>
+          <w:trHeight w:val="356"/>
+        </w:trPr>
+        <w:tc>
+          <w:tcPr>
+            <w:tcW w:w="3959" w:type="dxa"/>
+            <w:tcBorders>
+              <w:top w:val="single" w:sz="6" w:space="0" w:color="000000"/>
+              <w:left w:val="single" w:sz="8" w:space="0" w:color="666666"/>
+              <w:bottom w:val="single" w:sz="8" w:space="0" w:color="666666"/>
+              <w:right w:val="single" w:sz="8" w:space="0" w:color="666666"/>
+            </w:tcBorders>
+            <w:tcMar>
+              <w:top w:w="100" w:type="dxa"/>
+              <w:left w:w="100" w:type="dxa"/>
+              <w:bottom w:w="100" w:type="dxa"/>
+              <w:right w:w="100" w:type="dxa"/>
+            </w:tcMar>
+            <w:vAlign w:val="center"/>
+            <w:hideMark/>
+          </w:tcPr>
+          <w:p>
+            <w:pPr>
+              <w:spacing w:after="0" w:line="276" w:lineRule="auto"/>
+              <w:jc w:val="center"/>
+              <w:rPr>
+                <w:rFonts w:eastAsia="Arial" w:cs="Times New Roman"/>
+                <w:color w:val="000000"/>
+                <w:szCs w:val="24"/>
+                <w:lang w:eastAsia="es-CR"/>
+              </w:rPr>
+            </w:pPr>
+            <w:r>
+              <w:rPr>
+                <w:rFonts w:eastAsia="Arial" w:cs="Times New Roman"/>
+                <w:b/>
+                <w:color w:val="000000"/>
+                <w:szCs w:val="24"/>
+                <w:lang w:eastAsia="es-CR"/>
+              </w:rPr>
+              <w:t>Elaboración del diagrama</w:t>
+            </w:r>
+          </w:p>
+        </w:tc>
+        <w:tc>
+          <w:tcPr>
+            <w:tcW w:w="2969" w:type="dxa"/>
+            <w:tcBorders>
+              <w:top w:val="single" w:sz="6" w:space="0" w:color="000000"/>
+              <w:left w:val="single" w:sz="6" w:space="0" w:color="000000"/>
+              <w:bottom w:val="single" w:sz="8" w:space="0" w:color="666666"/>
+              <w:right w:val="single" w:sz="8" w:space="0" w:color="666666"/>
+            </w:tcBorders>
+            <w:tcMar>
+              <w:top w:w="100" w:type="dxa"/>
+              <w:left w:w="100" w:type="dxa"/>
+              <w:bottom w:w="100" w:type="dxa"/>
+              <w:right w:w="100" w:type="dxa"/>
+            </w:tcMar>
+            <w:hideMark/>
+          </w:tcPr>
+          <w:p>
+            <w:pPr>
+              <w:spacing w:after="0" w:line="276" w:lineRule="auto"/>
+              <w:rPr>
+                <w:rFonts w:eastAsia="Arial" w:cs="Times New Roman"/>
+                <w:color w:val="000000"/>
+                <w:szCs w:val="24"/>
+                <w:lang w:eastAsia="es-CR"/>
+              </w:rPr>
+            </w:pPr>
+            <w:r>
+              <w:rPr>
+                <w:rFonts w:eastAsia="Arial" w:cs="Times New Roman"/>
+                <w:color w:val="000000"/>
+                <w:szCs w:val="24"/>
+                <w:lang w:eastAsia="es-CR"/>
+              </w:rPr>
+              <w:t>Estar elaborando el diagrama, para obtener una herramienta de buen provecho.</w:t>
+            </w:r>
+          </w:p>
+        </w:tc>
+        <w:tc>
+          <w:tcPr>
+            <w:tcW w:w="1133" w:type="dxa"/>
+            <w:tcBorders>
+              <w:top w:val="single" w:sz="6" w:space="0" w:color="000000"/>
+              <w:left w:val="single" w:sz="6" w:space="0" w:color="000000"/>
+              <w:bottom w:val="single" w:sz="8" w:space="0" w:color="666666"/>
+              <w:right w:val="single" w:sz="6" w:space="0" w:color="000000"/>
+            </w:tcBorders>
+            <w:hideMark/>
+          </w:tcPr>
+          <w:p>
+            <w:pPr>
+              <w:spacing w:after="0" w:line="276" w:lineRule="auto"/>
+              <w:rPr>
+                <w:rFonts w:eastAsia="Arial" w:cs="Times New Roman"/>
+                <w:color w:val="000000"/>
+                <w:szCs w:val="24"/>
+                <w:lang w:eastAsia="es-CR"/>
+              </w:rPr>
+            </w:pPr>
+            <w:r>
+              <w:rPr>
+                <w:rFonts w:eastAsia="Arial" w:cs="Times New Roman"/>
+                <w:color w:val="000000"/>
+                <w:szCs w:val="24"/>
+                <w:lang w:eastAsia="es-CR"/>
+              </w:rPr>
+              <w:t>17 horas</w:t>
+            </w:r>
+          </w:p>
+        </w:tc>
+      </w:tr>
+      <w:tr>
+        <w:tc>
+          <w:tcPr>
+            <w:tcW w:w="3959" w:type="dxa"/>
+            <w:tcBorders>
+              <w:top w:val="single" w:sz="6" w:space="0" w:color="000000"/>
+              <w:left w:val="single" w:sz="8" w:space="0" w:color="666666"/>
+              <w:bottom w:val="single" w:sz="8" w:space="0" w:color="666666"/>
+              <w:right w:val="single" w:sz="8" w:space="0" w:color="666666"/>
+            </w:tcBorders>
+            <w:shd w:val="clear" w:color="auto" w:fill="CCCCCC"/>
+            <w:tcMar>
+              <w:top w:w="100" w:type="dxa"/>
+              <w:left w:w="100" w:type="dxa"/>
+              <w:bottom w:w="100" w:type="dxa"/>
+              <w:right w:w="100" w:type="dxa"/>
+            </w:tcMar>
+            <w:vAlign w:val="center"/>
+            <w:hideMark/>
+          </w:tcPr>
+          <w:p>
+            <w:pPr>
+              <w:spacing w:after="0" w:line="276" w:lineRule="auto"/>
+              <w:jc w:val="center"/>
+              <w:rPr>
+                <w:rFonts w:eastAsia="Arial" w:cs="Times New Roman"/>
+                <w:b/>
+                <w:color w:val="000000"/>
+                <w:szCs w:val="24"/>
+                <w:lang w:eastAsia="es-CR"/>
+              </w:rPr>
+            </w:pPr>
+            <w:r>
+              <w:rPr>
+                <w:rFonts w:eastAsia="Arial" w:cs="Times New Roman"/>
+                <w:b/>
+                <w:color w:val="000000"/>
+                <w:szCs w:val="24"/>
+                <w:lang w:eastAsia="es-CR"/>
+              </w:rPr>
+              <w:t xml:space="preserve">Elaboración del pseudocódigo </w:t>
+            </w:r>
+          </w:p>
+        </w:tc>
+        <w:tc>
+          <w:tcPr>
+            <w:tcW w:w="2969" w:type="dxa"/>
+            <w:tcBorders>
+              <w:top w:val="single" w:sz="6" w:space="0" w:color="000000"/>
+              <w:left w:val="single" w:sz="6" w:space="0" w:color="000000"/>
+              <w:bottom w:val="single" w:sz="8" w:space="0" w:color="666666"/>
+              <w:right w:val="single" w:sz="8" w:space="0" w:color="666666"/>
+            </w:tcBorders>
+            <w:shd w:val="clear" w:color="auto" w:fill="CCCCCC"/>
+            <w:tcMar>
+              <w:top w:w="100" w:type="dxa"/>
+              <w:left w:w="100" w:type="dxa"/>
+              <w:bottom w:w="100" w:type="dxa"/>
+              <w:right w:w="100" w:type="dxa"/>
+            </w:tcMar>
+          </w:tcPr>
+          <w:p>
+            <w:pPr>
+              <w:spacing w:after="0" w:line="276" w:lineRule="auto"/>
+              <w:rPr>
+                <w:rFonts w:eastAsia="Arial" w:cs="Times New Roman"/>
+                <w:color w:val="000000"/>
+                <w:szCs w:val="24"/>
+                <w:lang w:eastAsia="es-CR"/>
+              </w:rPr>
+            </w:pPr>
+            <w:r>
+              <w:rPr>
+                <w:rFonts w:eastAsia="Arial" w:cs="Times New Roman"/>
+                <w:color w:val="000000"/>
+                <w:szCs w:val="24"/>
+                <w:lang w:eastAsia="es-CR"/>
+              </w:rPr>
+              <w:t>Digitando el pseudocódigo con base a lo realizado en el diagrama.</w:t>
+            </w:r>
+          </w:p>
+        </w:tc>
+        <w:tc>
+          <w:tcPr>
+            <w:tcW w:w="1133" w:type="dxa"/>
+            <w:tcBorders>
+              <w:top w:val="single" w:sz="6" w:space="0" w:color="000000"/>
+              <w:left w:val="single" w:sz="6" w:space="0" w:color="000000"/>
+              <w:bottom w:val="single" w:sz="8" w:space="0" w:color="666666"/>
+              <w:right w:val="single" w:sz="6" w:space="0" w:color="000000"/>
+            </w:tcBorders>
+            <w:shd w:val="clear" w:color="auto" w:fill="CCCCCC"/>
+            <w:hideMark/>
+          </w:tcPr>
+          <w:p>
+            <w:pPr>
+              <w:spacing w:after="0" w:line="276" w:lineRule="auto"/>
+              <w:rPr>
+                <w:rFonts w:eastAsia="Arial" w:cs="Times New Roman"/>
+                <w:color w:val="000000"/>
+                <w:szCs w:val="24"/>
+                <w:lang w:eastAsia="es-CR"/>
+              </w:rPr>
+            </w:pPr>
+            <w:r>
+              <w:rPr>
+                <w:rFonts w:eastAsia="Arial" w:cs="Times New Roman"/>
+                <w:color w:val="000000"/>
+                <w:szCs w:val="24"/>
+                <w:lang w:eastAsia="es-CR"/>
+              </w:rPr>
+              <w:t>12 horas</w:t>
+            </w:r>
+          </w:p>
+        </w:tc>
+      </w:tr>
+      <w:tr>
+        <w:tc>
+          <w:tcPr>
+            <w:tcW w:w="3959" w:type="dxa"/>
+            <w:tcBorders>
+              <w:top w:val="single" w:sz="6" w:space="0" w:color="000000"/>
+              <w:left w:val="single" w:sz="8" w:space="0" w:color="666666"/>
+              <w:bottom w:val="single" w:sz="8" w:space="0" w:color="666666"/>
+              <w:right w:val="single" w:sz="8" w:space="0" w:color="666666"/>
+            </w:tcBorders>
+            <w:tcMar>
+              <w:top w:w="100" w:type="dxa"/>
+              <w:left w:w="100" w:type="dxa"/>
+              <w:bottom w:w="100" w:type="dxa"/>
+              <w:right w:w="100" w:type="dxa"/>
+            </w:tcMar>
+            <w:vAlign w:val="center"/>
+            <w:hideMark/>
+          </w:tcPr>
+          <w:p>
+            <w:pPr>
+              <w:spacing w:after="0" w:line="276" w:lineRule="auto"/>
+              <w:jc w:val="center"/>
+              <w:rPr>
+                <w:rFonts w:eastAsia="Arial" w:cs="Times New Roman"/>
+                <w:b/>
+                <w:color w:val="000000"/>
+                <w:szCs w:val="24"/>
+                <w:lang w:eastAsia="es-CR"/>
+              </w:rPr>
+            </w:pPr>
+            <w:r>
+              <w:rPr>
+                <w:rFonts w:eastAsia="Arial" w:cs="Times New Roman"/>
+                <w:b/>
+                <w:color w:val="000000"/>
+                <w:szCs w:val="24"/>
+                <w:lang w:eastAsia="es-CR"/>
+              </w:rPr>
+              <w:t>Documento escrito</w:t>
+            </w:r>
+          </w:p>
+        </w:tc>
+        <w:tc>
+          <w:tcPr>
+            <w:tcW w:w="2969" w:type="dxa"/>
+            <w:tcBorders>
+              <w:top w:val="single" w:sz="6" w:space="0" w:color="000000"/>
+              <w:left w:val="single" w:sz="6" w:space="0" w:color="000000"/>
+              <w:bottom w:val="single" w:sz="8" w:space="0" w:color="666666"/>
+              <w:right w:val="single" w:sz="8" w:space="0" w:color="666666"/>
+            </w:tcBorders>
+            <w:tcMar>
+              <w:top w:w="100" w:type="dxa"/>
+              <w:left w:w="100" w:type="dxa"/>
+              <w:bottom w:w="100" w:type="dxa"/>
+              <w:right w:w="100" w:type="dxa"/>
+            </w:tcMar>
+            <w:hideMark/>
+          </w:tcPr>
+          <w:p>
+            <w:pPr>
+              <w:spacing w:after="0" w:line="276" w:lineRule="auto"/>
+              <w:rPr>
+                <w:rFonts w:eastAsia="Arial" w:cs="Times New Roman"/>
+                <w:color w:val="000000"/>
+                <w:szCs w:val="24"/>
+                <w:lang w:eastAsia="es-CR"/>
+              </w:rPr>
+            </w:pPr>
+            <w:r>
+              <w:rPr>
+                <w:rFonts w:eastAsia="Arial" w:cs="Times New Roman"/>
+                <w:color w:val="000000"/>
+                <w:szCs w:val="24"/>
+                <w:lang w:eastAsia="es-CR"/>
+              </w:rPr>
+              <w:t>Efectuando paso por paso el documento escrito.</w:t>
+            </w:r>
+          </w:p>
+        </w:tc>
+        <w:tc>
+          <w:tcPr>
+            <w:tcW w:w="1133" w:type="dxa"/>
+            <w:tcBorders>
+              <w:top w:val="single" w:sz="6" w:space="0" w:color="000000"/>
+              <w:left w:val="single" w:sz="6" w:space="0" w:color="000000"/>
+              <w:bottom w:val="single" w:sz="8" w:space="0" w:color="666666"/>
+              <w:right w:val="single" w:sz="6" w:space="0" w:color="000000"/>
+            </w:tcBorders>
+            <w:hideMark/>
+          </w:tcPr>
+          <w:p>
+            <w:pPr>
+              <w:spacing w:after="0" w:line="276" w:lineRule="auto"/>
+              <w:rPr>
+                <w:rFonts w:eastAsia="Arial" w:cs="Times New Roman"/>
+                <w:color w:val="000000"/>
+                <w:szCs w:val="24"/>
+                <w:lang w:eastAsia="es-CR"/>
+              </w:rPr>
+            </w:pPr>
+            <w:r>
+              <w:rPr>
+                <w:rFonts w:eastAsia="Arial" w:cs="Times New Roman"/>
+                <w:color w:val="000000"/>
+                <w:szCs w:val="24"/>
+                <w:lang w:eastAsia="es-CR"/>
+              </w:rPr>
+              <w:t>20 horas</w:t>
+            </w:r>
+          </w:p>
+        </w:tc>
+      </w:tr>
+      <w:tr>
+        <w:tc>
+          <w:tcPr>
+            <w:tcW w:w="3959" w:type="dxa"/>
+            <w:tcBorders>
+              <w:top w:val="single" w:sz="6" w:space="0" w:color="000000"/>
+              <w:left w:val="single" w:sz="8" w:space="0" w:color="666666"/>
+              <w:bottom w:val="single" w:sz="8" w:space="0" w:color="666666"/>
+              <w:right w:val="single" w:sz="8" w:space="0" w:color="666666"/>
+            </w:tcBorders>
+            <w:shd w:val="clear" w:color="auto" w:fill="CCCCCC"/>
+            <w:tcMar>
+              <w:top w:w="100" w:type="dxa"/>
+              <w:left w:w="100" w:type="dxa"/>
+              <w:bottom w:w="100" w:type="dxa"/>
+              <w:right w:w="100" w:type="dxa"/>
+            </w:tcMar>
+            <w:vAlign w:val="center"/>
+            <w:hideMark/>
+          </w:tcPr>
+          <w:p>
+            <w:pPr>
+              <w:spacing w:after="0" w:line="276" w:lineRule="auto"/>
+              <w:jc w:val="center"/>
+              <w:rPr>
+                <w:rFonts w:eastAsia="Arial" w:cs="Times New Roman"/>
+                <w:b/>
+                <w:color w:val="000000"/>
+                <w:szCs w:val="24"/>
+                <w:lang w:eastAsia="es-CR"/>
+              </w:rPr>
+            </w:pPr>
+            <w:r>
+              <w:rPr>
+                <w:rFonts w:eastAsia="Arial" w:cs="Times New Roman"/>
+                <w:b/>
+                <w:color w:val="000000"/>
+                <w:szCs w:val="24"/>
+                <w:lang w:eastAsia="es-CR"/>
+              </w:rPr>
+              <w:t xml:space="preserve">Pruebas al diagrama </w:t>
+            </w:r>
+          </w:p>
+        </w:tc>
+        <w:tc>
+          <w:tcPr>
+            <w:tcW w:w="2969" w:type="dxa"/>
+            <w:tcBorders>
+              <w:top w:val="single" w:sz="6" w:space="0" w:color="000000"/>
+              <w:left w:val="single" w:sz="6" w:space="0" w:color="000000"/>
+              <w:bottom w:val="single" w:sz="8" w:space="0" w:color="666666"/>
+              <w:right w:val="single" w:sz="8" w:space="0" w:color="666666"/>
+            </w:tcBorders>
+            <w:shd w:val="clear" w:color="auto" w:fill="CCCCCC"/>
+            <w:tcMar>
+              <w:top w:w="100" w:type="dxa"/>
+              <w:left w:w="100" w:type="dxa"/>
+              <w:bottom w:w="100" w:type="dxa"/>
+              <w:right w:w="100" w:type="dxa"/>
+            </w:tcMar>
+            <w:hideMark/>
+          </w:tcPr>
+          <w:p>
+            <w:pPr>
+              <w:spacing w:after="0" w:line="276" w:lineRule="auto"/>
+              <w:rPr>
+                <w:rFonts w:eastAsia="Arial" w:cs="Times New Roman"/>
+                <w:color w:val="000000"/>
+                <w:szCs w:val="24"/>
+                <w:lang w:eastAsia="es-CR"/>
+              </w:rPr>
+            </w:pPr>
+            <w:r>
+              <w:rPr>
+                <w:rFonts w:eastAsia="Arial" w:cs="Times New Roman"/>
+                <w:color w:val="000000"/>
+                <w:szCs w:val="24"/>
+                <w:lang w:eastAsia="es-CR"/>
+              </w:rPr>
+              <w:t>Analizando presentaciones de problemas.</w:t>
+            </w:r>
+          </w:p>
+        </w:tc>
+        <w:tc>
+          <w:tcPr>
+            <w:tcW w:w="1133" w:type="dxa"/>
+            <w:tcBorders>
+              <w:top w:val="single" w:sz="6" w:space="0" w:color="000000"/>
+              <w:left w:val="single" w:sz="6" w:space="0" w:color="000000"/>
+              <w:bottom w:val="single" w:sz="8" w:space="0" w:color="666666"/>
+              <w:right w:val="single" w:sz="6" w:space="0" w:color="000000"/>
+            </w:tcBorders>
+            <w:shd w:val="clear" w:color="auto" w:fill="CCCCCC"/>
+            <w:hideMark/>
+          </w:tcPr>
+          <w:p>
+            <w:pPr>
+              <w:spacing w:after="0" w:line="276" w:lineRule="auto"/>
+              <w:rPr>
+                <w:rFonts w:eastAsia="Arial" w:cs="Times New Roman"/>
+                <w:color w:val="000000"/>
+                <w:szCs w:val="24"/>
+                <w:lang w:eastAsia="es-CR"/>
+              </w:rPr>
+            </w:pPr>
+            <w:r>
+              <w:rPr>
+                <w:rFonts w:eastAsia="Arial" w:cs="Times New Roman"/>
+                <w:color w:val="000000"/>
+                <w:szCs w:val="24"/>
+                <w:lang w:eastAsia="es-CR"/>
+              </w:rPr>
+              <w:t>5 horas</w:t>
+            </w:r>
+          </w:p>
+        </w:tc>
+      </w:tr>
+      <w:tr>
+        <w:tc>
+          <w:tcPr>
+            <w:tcW w:w="3959" w:type="dxa"/>
+            <w:tcBorders>
+              <w:top w:val="single" w:sz="6" w:space="0" w:color="000000"/>
+              <w:left w:val="single" w:sz="8" w:space="0" w:color="666666"/>
+              <w:bottom w:val="single" w:sz="8" w:space="0" w:color="666666"/>
+              <w:right w:val="single" w:sz="8" w:space="0" w:color="666666"/>
+            </w:tcBorders>
+            <w:tcMar>
+              <w:top w:w="100" w:type="dxa"/>
+              <w:left w:w="100" w:type="dxa"/>
+              <w:bottom w:w="100" w:type="dxa"/>
+              <w:right w:w="100" w:type="dxa"/>
+            </w:tcMar>
+            <w:hideMark/>
+          </w:tcPr>
+          <w:p>
+            <w:pPr>
+              <w:spacing w:after="0" w:line="276" w:lineRule="auto"/>
+              <w:jc w:val="center"/>
+              <w:rPr>
+                <w:rFonts w:eastAsia="Arial" w:cs="Times New Roman"/>
+                <w:color w:val="000000"/>
+                <w:szCs w:val="24"/>
+                <w:lang w:eastAsia="es-CR"/>
+              </w:rPr>
+            </w:pPr>
+            <w:r>
+              <w:rPr>
+                <w:rFonts w:eastAsia="Arial" w:cs="Times New Roman"/>
+                <w:b/>
+                <w:color w:val="000000"/>
+                <w:szCs w:val="24"/>
+                <w:lang w:eastAsia="es-CR"/>
+              </w:rPr>
+              <w:t>TOTAL</w:t>
+            </w:r>
+          </w:p>
+        </w:tc>
+        <w:tc>
+          <w:tcPr>
+            <w:tcW w:w="2969" w:type="dxa"/>
+            <w:tcBorders>
+              <w:top w:val="single" w:sz="6" w:space="0" w:color="000000"/>
+              <w:left w:val="single" w:sz="6" w:space="0" w:color="000000"/>
+              <w:bottom w:val="single" w:sz="8" w:space="0" w:color="666666"/>
+              <w:right w:val="single" w:sz="8" w:space="0" w:color="666666"/>
+            </w:tcBorders>
+            <w:tcMar>
+              <w:top w:w="100" w:type="dxa"/>
+              <w:left w:w="100" w:type="dxa"/>
+              <w:bottom w:w="100" w:type="dxa"/>
+              <w:right w:w="100" w:type="dxa"/>
+            </w:tcMar>
+            <w:hideMark/>
+          </w:tcPr>
+          <w:p>
+            <w:pPr>
+              <w:spacing w:after="0" w:line="276" w:lineRule="auto"/>
+              <w:rPr>
+                <w:rFonts w:eastAsia="Arial" w:cs="Times New Roman"/>
+                <w:color w:val="000000"/>
+                <w:szCs w:val="24"/>
+                <w:lang w:eastAsia="es-CR"/>
+              </w:rPr>
+            </w:pPr>
+            <w:r>
+              <w:rPr>
+                <w:rFonts w:eastAsia="Arial" w:cs="Times New Roman"/>
+                <w:color w:val="000000"/>
+                <w:szCs w:val="24"/>
+                <w:lang w:eastAsia="es-CR"/>
+              </w:rPr>
+              <w:t xml:space="preserve"> </w:t>
+            </w:r>
+            <w:r>
+              <w:rPr>
+                <w:rFonts w:eastAsia="Arial" w:cs="Times New Roman"/>
+                <w:color w:val="000000"/>
+                <w:szCs w:val="24"/>
+                <w:lang w:eastAsia="es-CR"/>
+              </w:rPr>
+              <w:t>Total de horas trabajadas.</w:t>
+            </w:r>
+          </w:p>
+        </w:tc>
+        <w:tc>
+          <w:tcPr>
+            <w:tcW w:w="1133" w:type="dxa"/>
+            <w:tcBorders>
+              <w:top w:val="single" w:sz="6" w:space="0" w:color="000000"/>
+              <w:left w:val="single" w:sz="6" w:space="0" w:color="000000"/>
+              <w:bottom w:val="single" w:sz="8" w:space="0" w:color="666666"/>
+              <w:right w:val="single" w:sz="6" w:space="0" w:color="000000"/>
+            </w:tcBorders>
+            <w:hideMark/>
+          </w:tcPr>
+          <w:p>
+            <w:pPr>
+              <w:spacing w:after="0" w:line="276" w:lineRule="auto"/>
+              <w:rPr>
+                <w:rFonts w:eastAsia="Arial" w:cs="Times New Roman"/>
+                <w:color w:val="000000"/>
+                <w:szCs w:val="24"/>
+                <w:lang w:eastAsia="es-CR"/>
+              </w:rPr>
+            </w:pPr>
+            <w:r>
+              <w:rPr>
+                <w:rFonts w:eastAsia="Arial" w:cs="Times New Roman"/>
+                <w:color w:val="000000"/>
+                <w:szCs w:val="24"/>
+                <w:lang w:eastAsia="es-CR"/>
+              </w:rPr>
+              <w:t>66 horas</w:t>
+            </w:r>
+            <w:bookmarkStart w:id="22" w:name="_GoBack"/>
+            <w:bookmarkEnd w:id="22"/>
+          </w:p>
+        </w:tc>
+      </w:tr>
+    </w:tbl>
+    <w:p>
+      <w:pPr>
+        <w:spacing w:line="360" w:lineRule="auto"/>
+        <w:rPr>
+          <w:rFonts w:cs="Times New Roman"/>
+          <w:szCs w:val="24"/>
+        </w:rPr>
       </w:pPr>
     </w:p>
     <w:p>
@@ -3146,7 +4270,7 @@
             <w:noProof/>
             <w:lang w:val="es-ES"/>
           </w:rPr>
-          <w:t>XIV</w:t>
+          <w:t>XV</w:t>
         </w:r>
         <w:r>
           <w:fldChar w:fldCharType="end"/>
@@ -4039,7 +5163,7 @@
 </file>
 
 <file path=customXml/itemProps1.xml><?xml version="1.0" encoding="utf-8"?>
-<ds:datastoreItem xmlns:ds="http://schemas.openxmlformats.org/officeDocument/2006/customXml" ds:itemID="{7D89017F-7ACC-42C3-AF2C-77C30610B654}">
+<ds:datastoreItem xmlns:ds="http://schemas.openxmlformats.org/officeDocument/2006/customXml" ds:itemID="{243EC2D1-D1E3-4D0E-9134-1FAFB7FBCB37}">
   <ds:schemaRefs>
     <ds:schemaRef ds:uri="http://schemas.openxmlformats.org/officeDocument/2006/bibliography"/>
   </ds:schemaRefs>

</xml_diff>